<commit_message>
sofware engineering report updated
</commit_message>
<xml_diff>
--- a/supporting-doc/Software engineering report.docx
+++ b/supporting-doc/Software engineering report.docx
@@ -7554,7 +7554,15 @@
           <w:sz w:val="24"/>
           <w:szCs w:val="24"/>
         </w:rPr>
-        <w:t xml:space="preserve"> with docker containers</w:t>
+        <w:t xml:space="preserve"> </w:t>
+      </w:r>
+      <w:r>
+        <w:rPr>
+          <w:rFonts w:ascii="Times New Roman" w:hAnsi="Times New Roman" w:cs="Times New Roman"/>
+          <w:sz w:val="24"/>
+          <w:szCs w:val="24"/>
+        </w:rPr>
+        <w:t>after containerizing media-app</w:t>
       </w:r>
       <w:r>
         <w:rPr>
@@ -7604,7 +7612,31 @@
           <w:sz w:val="24"/>
           <w:szCs w:val="24"/>
         </w:rPr>
-        <w:t xml:space="preserve"> without docker</w:t>
+        <w:t xml:space="preserve"> </w:t>
+      </w:r>
+      <w:r>
+        <w:rPr>
+          <w:rFonts w:ascii="Times New Roman" w:hAnsi="Times New Roman" w:cs="Times New Roman"/>
+          <w:sz w:val="24"/>
+          <w:szCs w:val="24"/>
+        </w:rPr>
+        <w:t>before</w:t>
+      </w:r>
+      <w:r>
+        <w:rPr>
+          <w:rFonts w:ascii="Times New Roman" w:hAnsi="Times New Roman" w:cs="Times New Roman"/>
+          <w:sz w:val="24"/>
+          <w:szCs w:val="24"/>
+        </w:rPr>
+        <w:t xml:space="preserve"> </w:t>
+      </w:r>
+      <w:r>
+        <w:rPr>
+          <w:rFonts w:ascii="Times New Roman" w:hAnsi="Times New Roman" w:cs="Times New Roman"/>
+          <w:sz w:val="24"/>
+          <w:szCs w:val="24"/>
+        </w:rPr>
+        <w:t>containerizing media-app</w:t>
       </w:r>
       <w:r>
         <w:rPr>
@@ -8449,7 +8481,6 @@
           <w:sz w:val="24"/>
           <w:szCs w:val="24"/>
         </w:rPr>
-        <w:lastRenderedPageBreak/>
         <w:t>4.1</w:t>
       </w:r>
       <w:r>
@@ -8986,7 +9017,6 @@
         <w:rPr>
           <w:lang w:eastAsia="en-NG"/>
         </w:rPr>
-        <w:lastRenderedPageBreak/>
         <w:t>Reference</w:t>
       </w:r>
       <w:bookmarkEnd w:id="15"/>
@@ -9539,31 +9569,7 @@
           <w:lang w:eastAsia="en-NG"/>
           <w14:ligatures w14:val="none"/>
         </w:rPr>
-        <w:t xml:space="preserve">Stonebraker, M. (2018) ‘SQL versus NoSQL: Which Database Model is Right for Your </w:t>
-      </w:r>
-      <w:proofErr w:type="gramStart"/>
-      <w:r>
-        <w:rPr>
-          <w:rFonts w:ascii="Times New Roman" w:eastAsia="Times New Roman" w:hAnsi="Times New Roman" w:cs="Times New Roman"/>
-          <w:kern w:val="0"/>
-          <w:sz w:val="24"/>
-          <w:szCs w:val="24"/>
-          <w:lang w:eastAsia="en-NG"/>
-          <w14:ligatures w14:val="none"/>
-        </w:rPr>
-        <w:t>Application?,</w:t>
-      </w:r>
-      <w:proofErr w:type="gramEnd"/>
-      <w:r>
-        <w:rPr>
-          <w:rFonts w:ascii="Times New Roman" w:eastAsia="Times New Roman" w:hAnsi="Times New Roman" w:cs="Times New Roman"/>
-          <w:kern w:val="0"/>
-          <w:sz w:val="24"/>
-          <w:szCs w:val="24"/>
-          <w:lang w:eastAsia="en-NG"/>
-          <w14:ligatures w14:val="none"/>
-        </w:rPr>
-        <w:t xml:space="preserve"> </w:t>
+        <w:t xml:space="preserve">Stonebraker, M. (2018) ‘SQL versus NoSQL: Which Database Model is Right for Your Application?, </w:t>
       </w:r>
       <w:r>
         <w:rPr>

</xml_diff>